<commit_message>
Formatted changes for resubmission
</commit_message>
<xml_diff>
--- a/Homework 2/homework_2.docx
+++ b/Homework 2/homework_2.docx
@@ -83,16 +83,16 @@
     </w:p>
     <w:p>
       <w:pPr>
-        <w:spacing w:after="160"/>
+        <w:pStyle w:val="Text"/>
+      </w:pPr>
+      <w:r>
         <w:rPr>
           <w:b/>
         </w:rPr>
-      </w:pPr>
-      <w:r>
-        <w:rPr>
-          <w:b/>
-        </w:rPr>
-        <w:br w:type="page"/>
+        <w:t xml:space="preserve">2.   </w:t>
+      </w:r>
+      <w:r>
+        <w:t xml:space="preserve"> </w:t>
       </w:r>
     </w:p>
     <w:p>
@@ -100,21 +100,6 @@
         <w:pStyle w:val="Text"/>
       </w:pPr>
       <w:r>
-        <w:rPr>
-          <w:b/>
-        </w:rPr>
-        <w:lastRenderedPageBreak/>
-        <w:t xml:space="preserve">2.   </w:t>
-      </w:r>
-      <w:r>
-        <w:t xml:space="preserve"> </w:t>
-      </w:r>
-    </w:p>
-    <w:p>
-      <w:pPr>
-        <w:pStyle w:val="Text"/>
-      </w:pPr>
-      <w:r>
         <w:t>a)</w:t>
       </w:r>
     </w:p>
@@ -274,7 +259,7 @@
     </w:p>
     <w:p>
       <w:pPr>
-        <w:divId w:val="941962562"/>
+        <w:divId w:val="625937468"/>
         <w:rPr>
           <w:rFonts w:ascii="Consolas" w:eastAsia="Times New Roman" w:hAnsi="Consolas"/>
           <w:color w:val="212121"/>
@@ -334,18 +319,9 @@
     </w:p>
     <w:p>
       <w:pPr>
-        <w:spacing w:after="160"/>
-      </w:pPr>
-      <w:r>
-        <w:br w:type="page"/>
-      </w:r>
-    </w:p>
-    <w:p>
-      <w:pPr>
         <w:pStyle w:val="Text"/>
       </w:pPr>
       <w:r>
-        <w:lastRenderedPageBreak/>
         <w:t>b)</w:t>
       </w:r>
     </w:p>
@@ -424,7 +400,7 @@
     </w:p>
     <w:p>
       <w:pPr>
-        <w:divId w:val="1147622368"/>
+        <w:divId w:val="632755372"/>
         <w:rPr>
           <w:rFonts w:ascii="Consolas" w:eastAsia="Times New Roman" w:hAnsi="Consolas"/>
           <w:color w:val="212121"/>
@@ -648,7 +624,7 @@
         <w:rPr>
           <w:noProof/>
         </w:rPr>
-        <w:t>ccprime = h_inverse*bbprime*h;</w:t>
+        <w:t>ccprime = h*bbprime*h_inverse;</w:t>
       </w:r>
     </w:p>
     <w:p>
@@ -677,7 +653,7 @@
     </w:p>
     <w:p>
       <w:pPr>
-        <w:divId w:val="128129501"/>
+        <w:divId w:val="1830553517"/>
         <w:rPr>
           <w:rFonts w:ascii="Consolas" w:eastAsia="Times New Roman" w:hAnsi="Consolas"/>
           <w:color w:val="212121"/>
@@ -692,7 +668,7 @@
           <w:sz w:val="18"/>
           <w:szCs w:val="18"/>
         </w:rPr>
-        <w:t xml:space="preserve">Transform CC' = ([9.62, 4.67], </w:t>
+        <w:t xml:space="preserve">Transform CC' = ([8.94, -2.54], </w:t>
       </w:r>
       <w:proofErr w:type="gramStart"/>
       <w:r>
@@ -712,15 +688,27 @@
           <w:sz w:val="18"/>
           <w:szCs w:val="18"/>
         </w:rPr>
-        <w:t>-0.79 rad)</w:t>
-      </w:r>
-    </w:p>
-    <w:p>
-      <w:pPr>
-        <w:spacing w:after="160"/>
-      </w:pPr>
-      <w:r>
-        <w:br w:type="page"/>
+        <w:t xml:space="preserve">-0.79 </w:t>
+      </w:r>
+      <w:proofErr w:type="gramStart"/>
+      <w:r>
+        <w:rPr>
+          <w:rFonts w:ascii="Consolas" w:eastAsia="Times New Roman" w:hAnsi="Consolas"/>
+          <w:color w:val="212121"/>
+          <w:sz w:val="18"/>
+          <w:szCs w:val="18"/>
+        </w:rPr>
+        <w:t>rad</w:t>
+      </w:r>
+      <w:proofErr w:type="gramEnd"/>
+      <w:r>
+        <w:rPr>
+          <w:rFonts w:ascii="Consolas" w:eastAsia="Times New Roman" w:hAnsi="Consolas"/>
+          <w:color w:val="212121"/>
+          <w:sz w:val="18"/>
+          <w:szCs w:val="18"/>
+        </w:rPr>
+        <w:t>)</w:t>
       </w:r>
     </w:p>
     <w:p>
@@ -728,7 +716,6 @@
         <w:pStyle w:val="Text"/>
       </w:pPr>
       <w:r>
-        <w:lastRenderedPageBreak/>
         <w:t>4.</w:t>
       </w:r>
     </w:p>
@@ -791,7 +778,7 @@
     </w:p>
     <w:p>
       <w:pPr>
-        <w:divId w:val="1163740512"/>
+        <w:divId w:val="1295136372"/>
         <w:rPr>
           <w:rFonts w:ascii="Consolas" w:eastAsia="Times New Roman" w:hAnsi="Consolas"/>
           <w:color w:val="212121"/>
@@ -992,7 +979,7 @@
           <w:noProof/>
         </w:rPr>
         <w:drawing>
-          <wp:inline distT="0" distB="0" distL="0" distR="0" wp14:anchorId="50719A08" wp14:editId="50719A09">
+          <wp:inline distT="0" distB="0" distL="0" distR="0" wp14:anchorId="5B7AE790" wp14:editId="5B7AE791">
             <wp:extent cx="7429500" cy="3467100"/>
             <wp:effectExtent l="0" t="0" r="0" b="0"/>
             <wp:docPr id="1" name="robot_in_lab.jpg"/>
@@ -1659,10 +1646,10 @@
 <file path=word/numbering.xml><?xml version="1.0" encoding="utf-8"?>
 <w:numbering xmlns:wpc="http://schemas.microsoft.com/office/word/2010/wordprocessingCanvas" xmlns:cx="http://schemas.microsoft.com/office/drawing/2014/chartex" xmlns:cx1="http://schemas.microsoft.com/office/drawing/2015/9/8/chartex" xmlns:cx2="http://schemas.microsoft.com/office/drawing/2015/10/21/chartex" xmlns:cx3="http://schemas.microsoft.com/office/drawing/2016/5/9/chartex" xmlns:cx4="http://schemas.microsoft.com/office/drawing/2016/5/10/chartex" xmlns:cx5="http://schemas.microsoft.com/office/drawing/2016/5/11/chartex" xmlns:cx6="http://schemas.microsoft.com/office/drawing/2016/5/12/chartex" xmlns:cx7="http://schemas.microsoft.com/office/drawing/2016/5/13/chartex" xmlns:cx8="http://schemas.microsoft.com/office/drawing/2016/5/14/chartex" xmlns:mc="http://schemas.openxmlformats.org/markup-compatibility/2006" xmlns:aink="http://schemas.microsoft.com/office/drawing/2016/ink" xmlns:am3d="http://schemas.microsoft.com/office/drawing/2017/model3d" xmlns:o="urn:schemas-microsoft-com:office:office" xmlns:oel="http://schemas.microsoft.com/office/2019/extlst" xmlns:r="http://schemas.openxmlformats.org/officeDocument/2006/relationships" xmlns:m="http://schemas.openxmlformats.org/officeDocument/2006/math" xmlns:v="urn:schemas-microsoft-com:vml" xmlns:wp14="http://schemas.microsoft.com/office/word/2010/wordprocessingDrawing" xmlns:wp="http://schemas.openxmlformats.org/drawingml/2006/wordprocessingDrawing" xmlns:w10="urn:schemas-microsoft-com:office:word" xmlns:w="http://schemas.openxmlformats.org/wordprocessingml/2006/main" xmlns:w14="http://schemas.microsoft.com/office/word/2010/wordml" xmlns:w15="http://schemas.microsoft.com/office/word/2012/wordml" xmlns:w16cex="http://schemas.microsoft.com/office/word/2018/wordml/cex" xmlns:w16cid="http://schemas.microsoft.com/office/word/2016/wordml/cid" xmlns:w16="http://schemas.microsoft.com/office/word/2018/wordml" xmlns:w16du="http://schemas.microsoft.com/office/word/2023/wordml/word16du" xmlns:w16sdtdh="http://schemas.microsoft.com/office/word/2020/wordml/sdtdatahash" xmlns:w16sdtfl="http://schemas.microsoft.com/office/word/2024/wordml/sdtformatlock" xmlns:w16se="http://schemas.microsoft.com/office/word/2015/wordml/symex" xmlns:wpg="http://schemas.microsoft.com/office/word/2010/wordprocessingGroup" xmlns:wpi="http://schemas.microsoft.com/office/word/2010/wordprocessingInk" xmlns:wne="http://schemas.microsoft.com/office/word/2006/wordml" xmlns:wps="http://schemas.microsoft.com/office/word/2010/wordprocessingShape" mc:Ignorable="w14 w15 w16se w16cid w16 w16cex w16sdtdh w16sdtfl w16du wp14">
   <w:abstractNum w:abstractNumId="0" w15:restartNumberingAfterBreak="0">
-    <w:nsid w:val="31205FB0"/>
+    <w:nsid w:val="15046589"/>
     <w:multiLevelType w:val="hybridMultilevel"/>
-    <w:tmpl w:val="A42A752C"/>
-    <w:lvl w:ilvl="0" w:tplc="954C31C2">
+    <w:tmpl w:val="97CA88FE"/>
+    <w:lvl w:ilvl="0" w:tplc="10F84052">
       <w:start w:val="1"/>
       <w:numFmt w:val="bullet"/>
       <w:lvlText w:val=""/>
@@ -1674,48 +1661,48 @@
         <w:rFonts w:ascii="Symbol" w:hAnsi="Symbol" w:hint="default"/>
       </w:rPr>
     </w:lvl>
-    <w:lvl w:ilvl="1" w:tplc="48960872">
+    <w:lvl w:ilvl="1" w:tplc="F4C24084">
       <w:numFmt w:val="decimal"/>
       <w:lvlText w:val=""/>
       <w:lvlJc w:val="left"/>
     </w:lvl>
-    <w:lvl w:ilvl="2" w:tplc="5ADE5D2E">
+    <w:lvl w:ilvl="2" w:tplc="975E9180">
       <w:numFmt w:val="decimal"/>
       <w:lvlText w:val=""/>
       <w:lvlJc w:val="left"/>
     </w:lvl>
-    <w:lvl w:ilvl="3" w:tplc="052E2896">
+    <w:lvl w:ilvl="3" w:tplc="4306A086">
       <w:numFmt w:val="decimal"/>
       <w:lvlText w:val=""/>
       <w:lvlJc w:val="left"/>
     </w:lvl>
-    <w:lvl w:ilvl="4" w:tplc="86D07FB8">
+    <w:lvl w:ilvl="4" w:tplc="A0602F5E">
       <w:numFmt w:val="decimal"/>
       <w:lvlText w:val=""/>
       <w:lvlJc w:val="left"/>
     </w:lvl>
-    <w:lvl w:ilvl="5" w:tplc="26C6F05C">
+    <w:lvl w:ilvl="5" w:tplc="B54CACBA">
       <w:numFmt w:val="decimal"/>
       <w:lvlText w:val=""/>
       <w:lvlJc w:val="left"/>
     </w:lvl>
-    <w:lvl w:ilvl="6" w:tplc="A61E6A88">
+    <w:lvl w:ilvl="6" w:tplc="D7208A2A">
       <w:numFmt w:val="decimal"/>
       <w:lvlText w:val=""/>
       <w:lvlJc w:val="left"/>
     </w:lvl>
-    <w:lvl w:ilvl="7" w:tplc="43B27522">
+    <w:lvl w:ilvl="7" w:tplc="F41A4066">
       <w:numFmt w:val="decimal"/>
       <w:lvlText w:val=""/>
       <w:lvlJc w:val="left"/>
     </w:lvl>
-    <w:lvl w:ilvl="8" w:tplc="F7ECCAA6">
+    <w:lvl w:ilvl="8" w:tplc="0FEAC052">
       <w:numFmt w:val="decimal"/>
       <w:lvlText w:val=""/>
       <w:lvlJc w:val="left"/>
     </w:lvl>
   </w:abstractNum>
-  <w:num w:numId="1" w16cid:durableId="346375103">
+  <w:num w:numId="1" w16cid:durableId="1294288387">
     <w:abstractNumId w:val="0"/>
   </w:num>
 </w:numbering>
@@ -2433,7 +2420,7 @@
 
 <file path=metadata/mwcorePropertiesExtension.xml><?xml version="1.0" encoding="utf-8"?>
 <mwcoreProperties xmlns="http://schemas.mathworks.com/package/2014/corePropertiesExtension">
-  <uuid>b42f382f-e211-43a6-a406-26bff881b55d</uuid>
+  <uuid>b651e6ee-f503-4ea8-976d-40d2c9764d72</uuid>
 </mwcoreProperties>
 </file>
 

</xml_diff>